<commit_message>
Update Artefact Concept and Vision.docx
</commit_message>
<xml_diff>
--- a/Group Sections/Artefact Concept and Vision.docx
+++ b/Group Sections/Artefact Concept and Vision.docx
@@ -25,16 +25,43 @@
         </w:rPr>
         <w:t>Artefact Concept and Vision</w:t>
       </w:r>
-      <w:bookmarkStart w:id="1" w:name="_GoBack"/>
       <w:bookmarkEnd w:id="0"/>
-      <w:bookmarkEnd w:id="1"/>
     </w:p>
     <w:p>
       <w:pPr>
         <w:spacing w:line="240" w:lineRule="auto"/>
       </w:pPr>
       <w:r>
-        <w:t>The artefact that the group envisions is a 2D platformer game with a cartoon art style, the player will control a female scientist with white hair that works in the research and development department of a company that produces energy drinks, the scientist has gone to a tropical jungle to find new ingredients in order to create new flavours of energy drinks. On her journey to find new ingredients, the scientist encounters various obstacles that she will have to surpass in order to continue.</w:t>
+        <w:t xml:space="preserve">The artefact that the group envisions is a 2D platformer game </w:t>
+      </w:r>
+      <w:r>
+        <w:t xml:space="preserve">called </w:t>
+      </w:r>
+      <w:r>
+        <w:rPr>
+          <w:b/>
+        </w:rPr>
+        <w:t xml:space="preserve">Jungle </w:t>
+      </w:r>
+      <w:r>
+        <w:rPr>
+          <w:b/>
+        </w:rPr>
+        <w:t>Run</w:t>
+      </w:r>
+      <w:r>
+        <w:t>,</w:t>
+      </w:r>
+      <w:bookmarkStart w:id="1" w:name="_GoBack"/>
+      <w:bookmarkEnd w:id="1"/>
+      <w:r>
+        <w:t xml:space="preserve"> </w:t>
+      </w:r>
+      <w:r>
+        <w:t>with</w:t>
+      </w:r>
+      <w:r>
+        <w:t xml:space="preserve"> a cartoon art style, the player will control a female scientist with white hair that works in the research and development department of a company that produces energy drinks, the scientist has gone to a tropical jungle to find new ingredients in order to create new flavours of energy drinks. On her journey to find new ingredients, the scientist encounters various obstacles that she will have to surpass in order to continue.</w:t>
       </w:r>
     </w:p>
     <w:p>

</xml_diff>